<commit_message>
added ML assignment files
</commit_message>
<xml_diff>
--- a/Tech/Material/c8_ml/assignment/_Predicting Loan Approval using Logistic Regression and Decision Trees.docx
+++ b/Tech/Material/c8_ml/assignment/_Predicting Loan Approval using Logistic Regression and Decision Trees.docx
@@ -2215,7 +2215,7 @@
           <w:ilvl w:val="0"/>
           <w:numId w:val="8"/>
         </w:numPr>
-        <w:spacing w:after="240" w:before="0" w:beforeAutospacing="0" w:lineRule="auto"/>
+        <w:spacing w:after="0" w:afterAutospacing="0" w:before="0" w:beforeAutospacing="0" w:lineRule="auto"/>
         <w:ind w:left="720" w:hanging="360"/>
       </w:pPr>
       <w:r>
@@ -2225,97 +2225,10 @@
         <w:t xml:space="preserve">This dataset tries to simulate exactly that scenario.</w:t>
         <w:br w:type="textWrapping"/>
       </w:r>
-    </w:p>
-    <w:p>
-      <w:pPr>
-        <w:spacing w:after="240" w:before="240" w:lineRule="auto"/>
-        <w:rPr>
-          <w:b w:val="1"/>
-        </w:rPr>
-      </w:pPr>
-      <w:r>
-        <w:rPr>
-          <w:rtl w:val="0"/>
-        </w:rPr>
-      </w:r>
-    </w:p>
-    <w:p>
-      <w:pPr>
-        <w:spacing w:after="240" w:before="240" w:lineRule="auto"/>
-        <w:rPr>
-          <w:b w:val="1"/>
-          <w:color w:val="ff0000"/>
-          <w:sz w:val="26"/>
-          <w:szCs w:val="26"/>
-        </w:rPr>
-      </w:pPr>
-      <w:r>
-        <w:rPr>
-          <w:rtl w:val="0"/>
-        </w:rPr>
-      </w:r>
-    </w:p>
-    <w:p>
-      <w:pPr>
-        <w:spacing w:after="240" w:before="240" w:lineRule="auto"/>
-        <w:rPr>
-          <w:b w:val="1"/>
-          <w:color w:val="ff0000"/>
-          <w:sz w:val="26"/>
-          <w:szCs w:val="26"/>
-        </w:rPr>
-      </w:pPr>
-      <w:r>
-        <w:rPr>
-          <w:b w:val="1"/>
-          <w:color w:val="ff0000"/>
-          <w:sz w:val="26"/>
-          <w:szCs w:val="26"/>
-          <w:rtl w:val="0"/>
-        </w:rPr>
-        <w:t xml:space="preserve">Tasks to Perform:</w:t>
-      </w:r>
-    </w:p>
-    <w:p>
-      <w:pPr>
-        <w:spacing w:after="240" w:before="240" w:lineRule="auto"/>
-        <w:rPr>
-          <w:b w:val="1"/>
-          <w:color w:val="ff0000"/>
-          <w:sz w:val="26"/>
-          <w:szCs w:val="26"/>
-        </w:rPr>
-      </w:pPr>
-      <w:r>
-        <w:rPr>
-          <w:b w:val="1"/>
-          <w:color w:val="ff0000"/>
-          <w:sz w:val="26"/>
-          <w:szCs w:val="26"/>
-          <w:rtl w:val="0"/>
-        </w:rPr>
-        <w:t xml:space="preserve">Break: 11:10 to 11:30</w:t>
-      </w:r>
-    </w:p>
-    <w:p>
-      <w:pPr>
-        <w:spacing w:after="240" w:before="240" w:lineRule="auto"/>
-        <w:rPr>
-          <w:b w:val="1"/>
-          <w:color w:val="ff0000"/>
-          <w:sz w:val="26"/>
-          <w:szCs w:val="26"/>
-        </w:rPr>
-      </w:pPr>
-      <w:r>
-        <w:rPr>
-          <w:b w:val="1"/>
-          <w:color w:val="ff0000"/>
-          <w:sz w:val="26"/>
-          <w:szCs w:val="26"/>
-          <w:rtl w:val="0"/>
-        </w:rPr>
-        <w:t xml:space="preserve">Practical 11:30 to 12:45</w:t>
+      <w:r>
+        <w:rPr>
+          <w:rtl w:val="0"/>
+        </w:rPr>
       </w:r>
     </w:p>
     <w:p>
@@ -2324,7 +2237,7 @@
           <w:ilvl w:val="0"/>
           <w:numId w:val="6"/>
         </w:numPr>
-        <w:spacing w:after="0" w:afterAutospacing="0" w:before="240" w:lineRule="auto"/>
+        <w:spacing w:after="0" w:afterAutospacing="0" w:before="0" w:beforeAutospacing="0" w:lineRule="auto"/>
         <w:ind w:left="720" w:hanging="360"/>
         <w:rPr>
           <w:b w:val="1"/>
@@ -2415,6 +2328,675 @@
           <w:rtl w:val="0"/>
         </w:rPr>
         <w:t xml:space="preserve">Split the dataset into training and test sets (70/30).</w:t>
+      </w:r>
+    </w:p>
+    <w:p>
+      <w:pPr>
+        <w:numPr>
+          <w:ilvl w:val="1"/>
+          <w:numId w:val="6"/>
+        </w:numPr>
+        <w:spacing w:after="0" w:afterAutospacing="0" w:before="0" w:beforeAutospacing="0" w:lineRule="auto"/>
+        <w:ind w:left="1440" w:hanging="360"/>
+      </w:pPr>
+      <w:r>
+        <w:rPr>
+          <w:rtl w:val="0"/>
+        </w:rPr>
+      </w:r>
+    </w:p>
+    <w:p>
+      <w:pPr>
+        <w:pStyle w:val="Heading1"/>
+        <w:numPr>
+          <w:ilvl w:val="0"/>
+          <w:numId w:val="10"/>
+        </w:numPr>
+        <w:bidi w:val="1"/>
+        <w:spacing w:after="240" w:before="0" w:beforeAutospacing="0" w:lineRule="auto"/>
+        <w:ind w:left="720" w:hanging="360"/>
+        <w:rPr>
+          <w:sz w:val="38"/>
+          <w:szCs w:val="38"/>
+        </w:rPr>
+      </w:pPr>
+      <w:bookmarkStart w:colFirst="0" w:colLast="0" w:name="_7rozaukxfoxu" w:id="1"/>
+      <w:bookmarkEnd w:id="1"/>
+      <w:r>
+        <w:rPr>
+          <w:rtl w:val="0"/>
+        </w:rPr>
+      </w:r>
+      <w:r>
+        <w:rPr>
+          <w:sz w:val="38"/>
+          <w:szCs w:val="38"/>
+          <w:rtl w:val="1"/>
+        </w:rPr>
+        <w:t xml:space="preserve"> </w:t>
+      </w:r>
+      <w:r>
+        <w:rPr>
+          <w:sz w:val="38"/>
+          <w:szCs w:val="38"/>
+          <w:rtl w:val="1"/>
+        </w:rPr>
+        <w:t xml:space="preserve">نطبق</w:t>
+      </w:r>
+      <w:r>
+        <w:rPr>
+          <w:sz w:val="38"/>
+          <w:szCs w:val="38"/>
+          <w:rtl w:val="1"/>
+        </w:rPr>
+        <w:t xml:space="preserve"> </w:t>
+      </w:r>
+      <w:r>
+        <w:rPr>
+          <w:sz w:val="38"/>
+          <w:szCs w:val="38"/>
+          <w:rtl w:val="1"/>
+        </w:rPr>
+        <w:t xml:space="preserve">ال</w:t>
+      </w:r>
+      <w:r>
+        <w:rPr>
+          <w:sz w:val="38"/>
+          <w:szCs w:val="38"/>
+          <w:rtl w:val="1"/>
+        </w:rPr>
+        <w:t xml:space="preserve"> </w:t>
+      </w:r>
+      <w:r>
+        <w:rPr>
+          <w:sz w:val="38"/>
+          <w:szCs w:val="38"/>
+          <w:rtl w:val="0"/>
+        </w:rPr>
+        <w:t xml:space="preserve">MLflow</w:t>
+      </w:r>
+      <w:r>
+        <w:rPr>
+          <w:sz w:val="38"/>
+          <w:szCs w:val="38"/>
+          <w:rtl w:val="1"/>
+        </w:rPr>
+        <w:t xml:space="preserve"> </w:t>
+      </w:r>
+      <w:r>
+        <w:rPr>
+          <w:sz w:val="38"/>
+          <w:szCs w:val="38"/>
+          <w:rtl w:val="1"/>
+        </w:rPr>
+        <w:t xml:space="preserve">على</w:t>
+      </w:r>
+      <w:r>
+        <w:rPr>
+          <w:sz w:val="38"/>
+          <w:szCs w:val="38"/>
+          <w:rtl w:val="1"/>
+        </w:rPr>
+        <w:t xml:space="preserve"> </w:t>
+      </w:r>
+      <w:r>
+        <w:rPr>
+          <w:sz w:val="38"/>
+          <w:szCs w:val="38"/>
+          <w:rtl w:val="1"/>
+        </w:rPr>
+        <w:t xml:space="preserve">تجارب</w:t>
+      </w:r>
+      <w:r>
+        <w:rPr>
+          <w:sz w:val="38"/>
+          <w:szCs w:val="38"/>
+          <w:rtl w:val="1"/>
+        </w:rPr>
+        <w:t xml:space="preserve"> </w:t>
+      </w:r>
+      <w:r>
+        <w:rPr>
+          <w:sz w:val="38"/>
+          <w:szCs w:val="38"/>
+          <w:rtl w:val="1"/>
+        </w:rPr>
+        <w:t xml:space="preserve">ال</w:t>
+      </w:r>
+      <w:r>
+        <w:rPr>
+          <w:sz w:val="38"/>
+          <w:szCs w:val="38"/>
+          <w:rtl w:val="1"/>
+        </w:rPr>
+        <w:t xml:space="preserve"> </w:t>
+      </w:r>
+      <w:r>
+        <w:rPr>
+          <w:sz w:val="38"/>
+          <w:szCs w:val="38"/>
+          <w:rtl w:val="0"/>
+        </w:rPr>
+        <w:t xml:space="preserve">Logistic</w:t>
+      </w:r>
+      <w:r>
+        <w:rPr>
+          <w:sz w:val="38"/>
+          <w:szCs w:val="38"/>
+          <w:rtl w:val="0"/>
+        </w:rPr>
+        <w:t xml:space="preserve"> </w:t>
+      </w:r>
+      <w:r>
+        <w:rPr>
+          <w:sz w:val="38"/>
+          <w:szCs w:val="38"/>
+          <w:rtl w:val="0"/>
+        </w:rPr>
+        <w:t xml:space="preserve">Regression</w:t>
+      </w:r>
+    </w:p>
+    <w:p>
+      <w:pPr>
+        <w:bidi w:val="1"/>
+        <w:ind w:left="720" w:firstLine="0"/>
+        <w:rPr>
+          <w:sz w:val="20"/>
+          <w:szCs w:val="20"/>
+        </w:rPr>
+      </w:pPr>
+      <w:r>
+        <w:rPr>
+          <w:sz w:val="38"/>
+          <w:szCs w:val="38"/>
+          <w:rtl w:val="1"/>
+        </w:rPr>
+        <w:t xml:space="preserve">وال</w:t>
+      </w:r>
+      <w:r>
+        <w:rPr>
+          <w:sz w:val="38"/>
+          <w:szCs w:val="38"/>
+          <w:rtl w:val="1"/>
+        </w:rPr>
+        <w:t xml:space="preserve"> </w:t>
+      </w:r>
+      <w:r>
+        <w:rPr>
+          <w:sz w:val="38"/>
+          <w:szCs w:val="38"/>
+          <w:rtl w:val="0"/>
+        </w:rPr>
+        <w:t xml:space="preserve">Decision</w:t>
+      </w:r>
+      <w:r>
+        <w:rPr>
+          <w:sz w:val="38"/>
+          <w:szCs w:val="38"/>
+          <w:rtl w:val="0"/>
+        </w:rPr>
+        <w:t xml:space="preserve"> </w:t>
+      </w:r>
+      <w:r>
+        <w:rPr>
+          <w:sz w:val="38"/>
+          <w:szCs w:val="38"/>
+          <w:rtl w:val="0"/>
+        </w:rPr>
+        <w:t xml:space="preserve">Tree</w:t>
+      </w:r>
+      <w:r>
+        <w:rPr>
+          <w:sz w:val="38"/>
+          <w:szCs w:val="38"/>
+          <w:rtl w:val="0"/>
+        </w:rPr>
+        <w:t xml:space="preserve"> </w:t>
+      </w:r>
+      <w:r>
+        <w:rPr>
+          <w:sz w:val="38"/>
+          <w:szCs w:val="38"/>
+          <w:rtl w:val="0"/>
+        </w:rPr>
+        <w:t xml:space="preserve">Classifier</w:t>
+      </w:r>
+      <w:r>
+        <w:rPr>
+          <w:rtl w:val="0"/>
+        </w:rPr>
+      </w:r>
+    </w:p>
+    <w:p>
+      <w:pPr>
+        <w:pStyle w:val="Heading1"/>
+        <w:numPr>
+          <w:ilvl w:val="0"/>
+          <w:numId w:val="10"/>
+        </w:numPr>
+        <w:bidi w:val="1"/>
+        <w:spacing w:after="240" w:before="240" w:lineRule="auto"/>
+        <w:ind w:left="720" w:hanging="360"/>
+        <w:rPr>
+          <w:sz w:val="38"/>
+          <w:szCs w:val="38"/>
+        </w:rPr>
+      </w:pPr>
+      <w:bookmarkStart w:colFirst="0" w:colLast="0" w:name="_2z9x6lkqx4g1" w:id="2"/>
+      <w:bookmarkEnd w:id="2"/>
+      <w:r>
+        <w:rPr>
+          <w:rtl w:val="0"/>
+        </w:rPr>
+      </w:r>
+      <w:r>
+        <w:rPr>
+          <w:sz w:val="38"/>
+          <w:szCs w:val="38"/>
+          <w:rtl w:val="1"/>
+        </w:rPr>
+        <w:t xml:space="preserve"> </w:t>
+      </w:r>
+      <w:r>
+        <w:rPr>
+          <w:sz w:val="38"/>
+          <w:szCs w:val="38"/>
+          <w:rtl w:val="1"/>
+        </w:rPr>
+        <w:t xml:space="preserve">نطبق</w:t>
+      </w:r>
+      <w:r>
+        <w:rPr>
+          <w:sz w:val="38"/>
+          <w:szCs w:val="38"/>
+          <w:rtl w:val="1"/>
+        </w:rPr>
+        <w:t xml:space="preserve"> </w:t>
+      </w:r>
+      <w:r>
+        <w:rPr>
+          <w:sz w:val="38"/>
+          <w:szCs w:val="38"/>
+          <w:rtl w:val="0"/>
+        </w:rPr>
+        <w:t xml:space="preserve">Random</w:t>
+      </w:r>
+      <w:r>
+        <w:rPr>
+          <w:sz w:val="38"/>
+          <w:szCs w:val="38"/>
+          <w:rtl w:val="0"/>
+        </w:rPr>
+        <w:t xml:space="preserve"> </w:t>
+      </w:r>
+      <w:r>
+        <w:rPr>
+          <w:sz w:val="38"/>
+          <w:szCs w:val="38"/>
+          <w:rtl w:val="0"/>
+        </w:rPr>
+        <w:t xml:space="preserve">Forest</w:t>
+      </w:r>
+      <w:r>
+        <w:rPr>
+          <w:sz w:val="38"/>
+          <w:szCs w:val="38"/>
+          <w:rtl w:val="0"/>
+        </w:rPr>
+        <w:t xml:space="preserve"> </w:t>
+      </w:r>
+      <w:r>
+        <w:rPr>
+          <w:sz w:val="38"/>
+          <w:szCs w:val="38"/>
+          <w:rtl w:val="0"/>
+        </w:rPr>
+        <w:t xml:space="preserve">Classifier</w:t>
+      </w:r>
+      <w:r>
+        <w:rPr>
+          <w:sz w:val="38"/>
+          <w:szCs w:val="38"/>
+          <w:rtl w:val="1"/>
+        </w:rPr>
+        <w:t xml:space="preserve"> </w:t>
+      </w:r>
+      <w:r>
+        <w:rPr>
+          <w:sz w:val="38"/>
+          <w:szCs w:val="38"/>
+          <w:rtl w:val="1"/>
+        </w:rPr>
+        <w:t xml:space="preserve">مع</w:t>
+      </w:r>
+      <w:r>
+        <w:rPr>
+          <w:sz w:val="38"/>
+          <w:szCs w:val="38"/>
+          <w:rtl w:val="1"/>
+        </w:rPr>
+        <w:t xml:space="preserve"> </w:t>
+      </w:r>
+      <w:r>
+        <w:rPr>
+          <w:sz w:val="38"/>
+          <w:szCs w:val="38"/>
+          <w:rtl w:val="1"/>
+        </w:rPr>
+        <w:t xml:space="preserve">التجارب</w:t>
+      </w:r>
+      <w:r>
+        <w:rPr>
+          <w:sz w:val="38"/>
+          <w:szCs w:val="38"/>
+          <w:rtl w:val="1"/>
+        </w:rPr>
+        <w:t xml:space="preserve"> </w:t>
+      </w:r>
+      <w:r>
+        <w:rPr>
+          <w:sz w:val="38"/>
+          <w:szCs w:val="38"/>
+          <w:rtl w:val="1"/>
+        </w:rPr>
+        <w:t xml:space="preserve">على</w:t>
+      </w:r>
+      <w:r>
+        <w:rPr>
+          <w:sz w:val="38"/>
+          <w:szCs w:val="38"/>
+          <w:rtl w:val="1"/>
+        </w:rPr>
+        <w:t xml:space="preserve"> </w:t>
+      </w:r>
+      <w:r>
+        <w:rPr>
+          <w:sz w:val="38"/>
+          <w:szCs w:val="38"/>
+          <w:rtl w:val="0"/>
+        </w:rPr>
+        <w:t xml:space="preserve">mlflow</w:t>
+      </w:r>
+    </w:p>
+    <w:p>
+      <w:pPr>
+        <w:bidi w:val="1"/>
+        <w:ind w:left="720" w:firstLine="0"/>
+        <w:rPr/>
+      </w:pPr>
+      <w:r>
+        <w:rPr>
+          <w:rtl w:val="0"/>
+        </w:rPr>
+      </w:r>
+    </w:p>
+    <w:p>
+      <w:pPr>
+        <w:numPr>
+          <w:ilvl w:val="0"/>
+          <w:numId w:val="6"/>
+        </w:numPr>
+        <w:spacing w:after="240" w:before="240" w:lineRule="auto"/>
+        <w:ind w:left="720" w:hanging="360"/>
+        <w:rPr>
+          <w:b w:val="1"/>
+          <w:sz w:val="32"/>
+          <w:szCs w:val="32"/>
+        </w:rPr>
+      </w:pPr>
+      <w:r>
+        <w:rPr>
+          <w:b w:val="1"/>
+          <w:sz w:val="32"/>
+          <w:szCs w:val="32"/>
+          <w:rtl w:val="0"/>
+        </w:rPr>
+        <w:t xml:space="preserve">Model Training (without GridSearchCV)</w:t>
+      </w:r>
+      <w:r>
+        <w:rPr>
+          <w:b w:val="1"/>
+          <w:u w:val="single"/>
+          <w:rtl w:val="0"/>
+        </w:rPr>
+        <w:br w:type="textWrapping"/>
+      </w:r>
+    </w:p>
+    <w:p>
+      <w:pPr>
+        <w:pStyle w:val="Heading3"/>
+        <w:keepNext w:val="0"/>
+        <w:keepLines w:val="0"/>
+        <w:spacing w:before="280" w:lineRule="auto"/>
+        <w:ind w:left="990" w:hanging="630"/>
+        <w:rPr>
+          <w:b w:val="1"/>
+          <w:color w:val="000000"/>
+          <w:sz w:val="26"/>
+          <w:szCs w:val="26"/>
+        </w:rPr>
+      </w:pPr>
+      <w:bookmarkStart w:colFirst="0" w:colLast="0" w:name="_mmg28y9r3tdd" w:id="3"/>
+      <w:bookmarkEnd w:id="3"/>
+      <w:r>
+        <w:rPr>
+          <w:b w:val="1"/>
+          <w:color w:val="000000"/>
+          <w:sz w:val="26"/>
+          <w:szCs w:val="26"/>
+          <w:rtl w:val="0"/>
+        </w:rPr>
+        <w:t xml:space="preserve">🔹 Logistic Regression</w:t>
+      </w:r>
+    </w:p>
+    <w:p>
+      <w:pPr>
+        <w:numPr>
+          <w:ilvl w:val="0"/>
+          <w:numId w:val="5"/>
+        </w:numPr>
+        <w:spacing w:after="0" w:afterAutospacing="0" w:before="240" w:lineRule="auto"/>
+        <w:ind w:left="1440" w:hanging="360"/>
+      </w:pPr>
+      <w:r>
+        <w:rPr>
+          <w:rtl w:val="0"/>
+        </w:rPr>
+        <w:t xml:space="preserve">Train Logistic Regression with different penalties: L1, L2.</w:t>
+        <w:br w:type="textWrapping"/>
+      </w:r>
+    </w:p>
+    <w:p>
+      <w:pPr>
+        <w:numPr>
+          <w:ilvl w:val="0"/>
+          <w:numId w:val="5"/>
+        </w:numPr>
+        <w:spacing w:after="240" w:before="0" w:beforeAutospacing="0" w:lineRule="auto"/>
+        <w:ind w:left="1440" w:hanging="360"/>
+      </w:pPr>
+      <w:r>
+        <w:rPr>
+          <w:rtl w:val="0"/>
+        </w:rPr>
+        <w:t xml:space="preserve">Evaluate models using Accuracy, Precision, Recall, and F1 Score.</w:t>
+        <w:br w:type="textWrapping"/>
+      </w:r>
+    </w:p>
+    <w:p>
+      <w:pPr>
+        <w:pStyle w:val="Heading3"/>
+        <w:keepNext w:val="0"/>
+        <w:keepLines w:val="0"/>
+        <w:spacing w:before="280" w:lineRule="auto"/>
+        <w:ind w:left="540" w:hanging="360"/>
+        <w:rPr>
+          <w:b w:val="1"/>
+          <w:color w:val="000000"/>
+          <w:sz w:val="26"/>
+          <w:szCs w:val="26"/>
+        </w:rPr>
+      </w:pPr>
+      <w:bookmarkStart w:colFirst="0" w:colLast="0" w:name="_xtauqzc5th1c" w:id="4"/>
+      <w:bookmarkEnd w:id="4"/>
+      <w:r>
+        <w:rPr>
+          <w:b w:val="1"/>
+          <w:color w:val="000000"/>
+          <w:sz w:val="26"/>
+          <w:szCs w:val="26"/>
+          <w:rtl w:val="0"/>
+        </w:rPr>
+        <w:t xml:space="preserve">🔹 Decision Tree Classifier</w:t>
+      </w:r>
+    </w:p>
+    <w:p>
+      <w:pPr>
+        <w:numPr>
+          <w:ilvl w:val="0"/>
+          <w:numId w:val="7"/>
+        </w:numPr>
+        <w:spacing w:after="0" w:afterAutospacing="0" w:before="240" w:lineRule="auto"/>
+        <w:ind w:left="1440" w:hanging="360"/>
+      </w:pPr>
+      <w:r>
+        <w:rPr>
+          <w:rtl w:val="0"/>
+        </w:rPr>
+        <w:t xml:space="preserve">Train a baseline Decision Tree model using different criteria: </w:t>
+      </w:r>
+      <w:r>
+        <w:rPr>
+          <w:b w:val="1"/>
+          <w:rtl w:val="0"/>
+        </w:rPr>
+        <w:t xml:space="preserve">Gini</w:t>
+      </w:r>
+      <w:r>
+        <w:rPr>
+          <w:rtl w:val="0"/>
+        </w:rPr>
+        <w:t xml:space="preserve"> and </w:t>
+      </w:r>
+      <w:r>
+        <w:rPr>
+          <w:b w:val="1"/>
+          <w:rtl w:val="0"/>
+        </w:rPr>
+        <w:t xml:space="preserve">Entropy</w:t>
+      </w:r>
+      <w:r>
+        <w:rPr>
+          <w:rtl w:val="0"/>
+        </w:rPr>
+        <w:t xml:space="preserve">.</w:t>
+        <w:br w:type="textWrapping"/>
+      </w:r>
+    </w:p>
+    <w:p>
+      <w:pPr>
+        <w:numPr>
+          <w:ilvl w:val="0"/>
+          <w:numId w:val="7"/>
+        </w:numPr>
+        <w:spacing w:after="0" w:afterAutospacing="0" w:before="0" w:beforeAutospacing="0" w:lineRule="auto"/>
+        <w:ind w:left="1440" w:hanging="360"/>
+      </w:pPr>
+      <w:r>
+        <w:rPr>
+          <w:rtl w:val="0"/>
+        </w:rPr>
+        <w:t xml:space="preserve">Adjust basic parameters: </w:t>
+      </w:r>
+      <w:r>
+        <w:rPr>
+          <w:rFonts w:ascii="Roboto Mono" w:cs="Roboto Mono" w:eastAsia="Roboto Mono" w:hAnsi="Roboto Mono"/>
+          <w:color w:val="188038"/>
+          <w:rtl w:val="0"/>
+        </w:rPr>
+        <w:t xml:space="preserve">max_depth</w:t>
+      </w:r>
+      <w:r>
+        <w:rPr>
+          <w:rtl w:val="0"/>
+        </w:rPr>
+        <w:t xml:space="preserve">, </w:t>
+      </w:r>
+      <w:r>
+        <w:rPr>
+          <w:rFonts w:ascii="Roboto Mono" w:cs="Roboto Mono" w:eastAsia="Roboto Mono" w:hAnsi="Roboto Mono"/>
+          <w:color w:val="188038"/>
+          <w:rtl w:val="0"/>
+        </w:rPr>
+        <w:t xml:space="preserve">min_samples_split</w:t>
+      </w:r>
+      <w:r>
+        <w:rPr>
+          <w:rtl w:val="0"/>
+        </w:rPr>
+        <w:t xml:space="preserve">, and </w:t>
+      </w:r>
+      <w:r>
+        <w:rPr>
+          <w:rFonts w:ascii="Roboto Mono" w:cs="Roboto Mono" w:eastAsia="Roboto Mono" w:hAnsi="Roboto Mono"/>
+          <w:color w:val="188038"/>
+          <w:rtl w:val="0"/>
+        </w:rPr>
+        <w:t xml:space="preserve">min_samples_leaf</w:t>
+      </w:r>
+      <w:r>
+        <w:rPr>
+          <w:rtl w:val="0"/>
+        </w:rPr>
+        <w:t xml:space="preserve">.</w:t>
+        <w:br w:type="textWrapping"/>
+      </w:r>
+    </w:p>
+    <w:p>
+      <w:pPr>
+        <w:numPr>
+          <w:ilvl w:val="0"/>
+          <w:numId w:val="7"/>
+        </w:numPr>
+        <w:spacing w:after="0" w:afterAutospacing="0" w:before="0" w:beforeAutospacing="0" w:lineRule="auto"/>
+        <w:ind w:left="1440" w:hanging="360"/>
+      </w:pPr>
+      <w:r>
+        <w:rPr>
+          <w:rtl w:val="0"/>
+        </w:rPr>
+        <w:t xml:space="preserve">Evaluate performance using the same metrics (Accuracy, Precision, Recall, F1).</w:t>
+        <w:br w:type="textWrapping"/>
+      </w:r>
+    </w:p>
+    <w:p>
+      <w:pPr>
+        <w:numPr>
+          <w:ilvl w:val="0"/>
+          <w:numId w:val="7"/>
+        </w:numPr>
+        <w:spacing w:after="0" w:afterAutospacing="0" w:before="0" w:beforeAutospacing="0" w:lineRule="auto"/>
+        <w:ind w:left="1440" w:hanging="360"/>
+      </w:pPr>
+      <w:r>
+        <w:rPr>
+          <w:rtl w:val="0"/>
+        </w:rPr>
+        <w:t xml:space="preserve">Visualize the tree structure using </w:t>
+      </w:r>
+      <w:r>
+        <w:rPr>
+          <w:rFonts w:ascii="Roboto Mono" w:cs="Roboto Mono" w:eastAsia="Roboto Mono" w:hAnsi="Roboto Mono"/>
+          <w:color w:val="188038"/>
+          <w:rtl w:val="0"/>
+        </w:rPr>
+        <w:t xml:space="preserve">plot_tree()</w:t>
+      </w:r>
+      <w:r>
+        <w:rPr>
+          <w:rtl w:val="0"/>
+        </w:rPr>
+        <w:t xml:space="preserve"> to interpret feature importance and splits.</w:t>
         <w:br w:type="textWrapping"/>
       </w:r>
     </w:p>
@@ -2439,302 +3021,7 @@
           <w:szCs w:val="32"/>
           <w:rtl w:val="0"/>
         </w:rPr>
-        <w:t xml:space="preserve">Model Training (without GridSearchCV)</w:t>
-      </w:r>
-      <w:r>
-        <w:rPr>
-          <w:b w:val="1"/>
-          <w:u w:val="single"/>
-          <w:rtl w:val="0"/>
-        </w:rPr>
-        <w:br w:type="textWrapping"/>
-      </w:r>
-    </w:p>
-    <w:p>
-      <w:pPr>
-        <w:pStyle w:val="Heading3"/>
-        <w:keepNext w:val="0"/>
-        <w:keepLines w:val="0"/>
-        <w:spacing w:before="280" w:lineRule="auto"/>
-        <w:ind w:left="990" w:hanging="630"/>
-        <w:rPr>
-          <w:b w:val="1"/>
-          <w:color w:val="000000"/>
-          <w:sz w:val="26"/>
-          <w:szCs w:val="26"/>
-        </w:rPr>
-      </w:pPr>
-      <w:bookmarkStart w:colFirst="0" w:colLast="0" w:name="_mmg28y9r3tdd" w:id="1"/>
-      <w:bookmarkEnd w:id="1"/>
-      <w:r>
-        <w:rPr>
-          <w:b w:val="1"/>
-          <w:color w:val="000000"/>
-          <w:sz w:val="26"/>
-          <w:szCs w:val="26"/>
-          <w:rtl w:val="0"/>
-        </w:rPr>
-        <w:t xml:space="preserve">🔹 Logistic Regression</w:t>
-      </w:r>
-    </w:p>
-    <w:p>
-      <w:pPr>
-        <w:numPr>
-          <w:ilvl w:val="0"/>
-          <w:numId w:val="5"/>
-        </w:numPr>
-        <w:spacing w:after="0" w:afterAutospacing="0" w:before="240" w:lineRule="auto"/>
-        <w:ind w:left="1440" w:hanging="360"/>
-      </w:pPr>
-      <w:r>
-        <w:rPr>
-          <w:rtl w:val="0"/>
-        </w:rPr>
-        <w:t xml:space="preserve">Train Logistic Regression with different penalties: L1, L2.</w:t>
-        <w:br w:type="textWrapping"/>
-      </w:r>
-    </w:p>
-    <w:p>
-      <w:pPr>
-        <w:numPr>
-          <w:ilvl w:val="0"/>
-          <w:numId w:val="5"/>
-        </w:numPr>
-        <w:spacing w:after="240" w:before="0" w:beforeAutospacing="0" w:lineRule="auto"/>
-        <w:ind w:left="1440" w:hanging="360"/>
-      </w:pPr>
-      <w:r>
-        <w:rPr>
-          <w:rtl w:val="0"/>
-        </w:rPr>
-        <w:t xml:space="preserve">Evaluate models using Accuracy, Precision, Recall, and F1 Score.</w:t>
-        <w:br w:type="textWrapping"/>
-      </w:r>
-    </w:p>
-    <w:p>
-      <w:pPr>
-        <w:pStyle w:val="Heading3"/>
-        <w:keepNext w:val="0"/>
-        <w:keepLines w:val="0"/>
-        <w:spacing w:before="280" w:lineRule="auto"/>
-        <w:ind w:left="540" w:hanging="360"/>
-        <w:rPr>
-          <w:b w:val="1"/>
-          <w:color w:val="000000"/>
-          <w:sz w:val="26"/>
-          <w:szCs w:val="26"/>
-        </w:rPr>
-      </w:pPr>
-      <w:bookmarkStart w:colFirst="0" w:colLast="0" w:name="_xtauqzc5th1c" w:id="2"/>
-      <w:bookmarkEnd w:id="2"/>
-      <w:r>
-        <w:rPr>
-          <w:b w:val="1"/>
-          <w:color w:val="000000"/>
-          <w:sz w:val="26"/>
-          <w:szCs w:val="26"/>
-          <w:rtl w:val="0"/>
-        </w:rPr>
-        <w:t xml:space="preserve">🔹 Decision Tree Classifier</w:t>
-      </w:r>
-    </w:p>
-    <w:p>
-      <w:pPr>
-        <w:numPr>
-          <w:ilvl w:val="0"/>
-          <w:numId w:val="7"/>
-        </w:numPr>
-        <w:spacing w:after="0" w:afterAutospacing="0" w:before="240" w:lineRule="auto"/>
-        <w:ind w:left="1440" w:hanging="360"/>
-      </w:pPr>
-      <w:r>
-        <w:rPr>
-          <w:rtl w:val="0"/>
-        </w:rPr>
-        <w:t xml:space="preserve">Train a baseline Decision Tree model using different criteria: </w:t>
-      </w:r>
-      <w:r>
-        <w:rPr>
-          <w:b w:val="1"/>
-          <w:rtl w:val="0"/>
-        </w:rPr>
-        <w:t xml:space="preserve">Gini</w:t>
-      </w:r>
-      <w:r>
-        <w:rPr>
-          <w:rtl w:val="0"/>
-        </w:rPr>
-        <w:t xml:space="preserve"> and </w:t>
-      </w:r>
-      <w:r>
-        <w:rPr>
-          <w:b w:val="1"/>
-          <w:rtl w:val="0"/>
-        </w:rPr>
-        <w:t xml:space="preserve">Entropy</w:t>
-      </w:r>
-      <w:r>
-        <w:rPr>
-          <w:rtl w:val="0"/>
-        </w:rPr>
-        <w:t xml:space="preserve">.</w:t>
-        <w:br w:type="textWrapping"/>
-      </w:r>
-    </w:p>
-    <w:p>
-      <w:pPr>
-        <w:numPr>
-          <w:ilvl w:val="0"/>
-          <w:numId w:val="7"/>
-        </w:numPr>
-        <w:spacing w:after="0" w:afterAutospacing="0" w:before="0" w:beforeAutospacing="0" w:lineRule="auto"/>
-        <w:ind w:left="1440" w:hanging="360"/>
-      </w:pPr>
-      <w:r>
-        <w:rPr>
-          <w:rtl w:val="0"/>
-        </w:rPr>
-        <w:t xml:space="preserve">Adjust basic parameters: </w:t>
-      </w:r>
-      <w:r>
-        <w:rPr>
-          <w:rFonts w:ascii="Roboto Mono" w:cs="Roboto Mono" w:eastAsia="Roboto Mono" w:hAnsi="Roboto Mono"/>
-          <w:color w:val="188038"/>
-          <w:rtl w:val="0"/>
-        </w:rPr>
-        <w:t xml:space="preserve">max_depth</w:t>
-      </w:r>
-      <w:r>
-        <w:rPr>
-          <w:rtl w:val="0"/>
-        </w:rPr>
-        <w:t xml:space="preserve">, </w:t>
-      </w:r>
-      <w:r>
-        <w:rPr>
-          <w:rFonts w:ascii="Roboto Mono" w:cs="Roboto Mono" w:eastAsia="Roboto Mono" w:hAnsi="Roboto Mono"/>
-          <w:color w:val="188038"/>
-          <w:rtl w:val="0"/>
-        </w:rPr>
-        <w:t xml:space="preserve">min_samples_split</w:t>
-      </w:r>
-      <w:r>
-        <w:rPr>
-          <w:rtl w:val="0"/>
-        </w:rPr>
-        <w:t xml:space="preserve">, and </w:t>
-      </w:r>
-      <w:r>
-        <w:rPr>
-          <w:rFonts w:ascii="Roboto Mono" w:cs="Roboto Mono" w:eastAsia="Roboto Mono" w:hAnsi="Roboto Mono"/>
-          <w:color w:val="188038"/>
-          <w:rtl w:val="0"/>
-        </w:rPr>
-        <w:t xml:space="preserve">min_samples_leaf</w:t>
-      </w:r>
-      <w:r>
-        <w:rPr>
-          <w:rtl w:val="0"/>
-        </w:rPr>
-        <w:t xml:space="preserve">.</w:t>
-        <w:br w:type="textWrapping"/>
-      </w:r>
-    </w:p>
-    <w:p>
-      <w:pPr>
-        <w:numPr>
-          <w:ilvl w:val="0"/>
-          <w:numId w:val="7"/>
-        </w:numPr>
-        <w:spacing w:after="0" w:afterAutospacing="0" w:before="0" w:beforeAutospacing="0" w:lineRule="auto"/>
-        <w:ind w:left="1440" w:hanging="360"/>
-      </w:pPr>
-      <w:r>
-        <w:rPr>
-          <w:rtl w:val="0"/>
-        </w:rPr>
-        <w:t xml:space="preserve">Evaluate performance using the same metrics (Accuracy, Precision, Recall, F1).</w:t>
-        <w:br w:type="textWrapping"/>
-      </w:r>
-    </w:p>
-    <w:p>
-      <w:pPr>
-        <w:numPr>
-          <w:ilvl w:val="0"/>
-          <w:numId w:val="7"/>
-        </w:numPr>
-        <w:spacing w:after="240" w:before="0" w:beforeAutospacing="0" w:lineRule="auto"/>
-        <w:ind w:left="1440" w:hanging="360"/>
-      </w:pPr>
-      <w:r>
-        <w:rPr>
-          <w:rtl w:val="0"/>
-        </w:rPr>
-        <w:t xml:space="preserve">Visualize the tree structure using </w:t>
-      </w:r>
-      <w:r>
-        <w:rPr>
-          <w:rFonts w:ascii="Roboto Mono" w:cs="Roboto Mono" w:eastAsia="Roboto Mono" w:hAnsi="Roboto Mono"/>
-          <w:color w:val="188038"/>
-          <w:rtl w:val="0"/>
-        </w:rPr>
-        <w:t xml:space="preserve">plot_tree()</w:t>
-      </w:r>
-      <w:r>
-        <w:rPr>
-          <w:rtl w:val="0"/>
-        </w:rPr>
-        <w:t xml:space="preserve"> to interpret feature importance and splits.</w:t>
-        <w:br w:type="textWrapping"/>
-      </w:r>
-    </w:p>
-    <w:p>
-      <w:pPr>
-        <w:spacing w:after="240" w:before="240" w:lineRule="auto"/>
-        <w:ind w:left="0" w:firstLine="0"/>
-        <w:rPr/>
-      </w:pPr>
-      <w:r>
-        <w:rPr>
-          <w:rtl w:val="0"/>
-        </w:rPr>
-      </w:r>
-    </w:p>
-    <w:p>
-      <w:pPr>
-        <w:spacing w:after="240" w:before="240" w:lineRule="auto"/>
-        <w:ind w:left="0" w:firstLine="0"/>
-        <w:rPr/>
-      </w:pPr>
-      <w:r>
-        <w:rPr>
-          <w:rtl w:val="0"/>
-        </w:rPr>
-      </w:r>
-    </w:p>
-    <w:p>
-      <w:pPr>
-        <w:numPr>
-          <w:ilvl w:val="0"/>
-          <w:numId w:val="6"/>
-        </w:numPr>
-        <w:spacing w:after="240" w:before="240" w:lineRule="auto"/>
-        <w:ind w:left="720" w:hanging="360"/>
-        <w:rPr>
-          <w:b w:val="1"/>
-          <w:sz w:val="32"/>
-          <w:szCs w:val="32"/>
-        </w:rPr>
-      </w:pPr>
-      <w:r>
-        <w:rPr>
-          <w:b w:val="1"/>
-          <w:sz w:val="32"/>
-          <w:szCs w:val="32"/>
-          <w:rtl w:val="0"/>
-        </w:rPr>
         <w:t xml:space="preserve">Model Training (with GridSearchCV)</w:t>
-        <w:br w:type="textWrapping"/>
       </w:r>
     </w:p>
     <w:p>
@@ -2751,8 +3038,8 @@
           <w:szCs w:val="26"/>
         </w:rPr>
       </w:pPr>
-      <w:bookmarkStart w:colFirst="0" w:colLast="0" w:name="_1kww6vl47p64" w:id="3"/>
-      <w:bookmarkEnd w:id="3"/>
+      <w:bookmarkStart w:colFirst="0" w:colLast="0" w:name="_1kww6vl47p64" w:id="5"/>
+      <w:bookmarkEnd w:id="5"/>
       <w:r>
         <w:rPr>
           <w:b w:val="1"/>
@@ -2885,8 +3172,8 @@
           <w:szCs w:val="26"/>
         </w:rPr>
       </w:pPr>
-      <w:bookmarkStart w:colFirst="0" w:colLast="0" w:name="_6us7mfhqjbj1" w:id="4"/>
-      <w:bookmarkEnd w:id="4"/>
+      <w:bookmarkStart w:colFirst="0" w:colLast="0" w:name="_6us7mfhqjbj1" w:id="6"/>
+      <w:bookmarkEnd w:id="6"/>
       <w:r>
         <w:rPr>
           <w:b w:val="1"/>
@@ -3577,50 +3864,6 @@
         </w:rPr>
         <w:t xml:space="preserve">الك</w:t>
       </w:r>
-      <w:r>
-        <w:rPr>
-          <w:rtl w:val="0"/>
-        </w:rPr>
-      </w:r>
-    </w:p>
-    <w:p>
-      <w:pPr>
-        <w:spacing w:after="240" w:before="240" w:lineRule="auto"/>
-        <w:rPr/>
-      </w:pPr>
-      <w:r>
-        <w:rPr>
-          <w:rtl w:val="0"/>
-        </w:rPr>
-      </w:r>
-    </w:p>
-    <w:p>
-      <w:pPr>
-        <w:spacing w:after="240" w:before="240" w:lineRule="auto"/>
-        <w:rPr/>
-      </w:pPr>
-      <w:r>
-        <w:rPr>
-          <w:rtl w:val="0"/>
-        </w:rPr>
-      </w:r>
-    </w:p>
-    <w:p>
-      <w:pPr>
-        <w:spacing w:after="240" w:before="240" w:lineRule="auto"/>
-        <w:rPr/>
-      </w:pPr>
-      <w:r>
-        <w:rPr>
-          <w:rtl w:val="0"/>
-        </w:rPr>
-      </w:r>
-    </w:p>
-    <w:p>
-      <w:pPr>
-        <w:spacing w:after="240" w:before="240" w:lineRule="auto"/>
-        <w:rPr/>
-      </w:pPr>
       <w:r>
         <w:rPr>
           <w:rtl w:val="0"/>
@@ -4825,6 +5068,116 @@
       <w:numFmt w:val="bullet"/>
       <w:lvlText w:val="■"/>
       <w:lvlJc w:val="left"/>
+      <w:pPr>
+        <w:ind w:left="6480" w:hanging="360"/>
+      </w:pPr>
+      <w:rPr>
+        <w:u w:val="none"/>
+      </w:rPr>
+    </w:lvl>
+  </w:abstractNum>
+  <w:abstractNum w:abstractNumId="10">
+    <w:lvl w:ilvl="0">
+      <w:start w:val="1"/>
+      <w:numFmt w:val="decimal"/>
+      <w:lvlText w:val="%1)"/>
+      <w:lvlJc w:val="left"/>
+      <w:pPr>
+        <w:ind w:left="720" w:hanging="360"/>
+      </w:pPr>
+      <w:rPr>
+        <w:u w:val="none"/>
+      </w:rPr>
+    </w:lvl>
+    <w:lvl w:ilvl="1">
+      <w:start w:val="1"/>
+      <w:numFmt w:val="lowerLetter"/>
+      <w:lvlText w:val="%2)"/>
+      <w:lvlJc w:val="left"/>
+      <w:pPr>
+        <w:ind w:left="1440" w:hanging="360"/>
+      </w:pPr>
+      <w:rPr>
+        <w:u w:val="none"/>
+      </w:rPr>
+    </w:lvl>
+    <w:lvl w:ilvl="2">
+      <w:start w:val="1"/>
+      <w:numFmt w:val="lowerRoman"/>
+      <w:lvlText w:val="%3)"/>
+      <w:lvlJc w:val="right"/>
+      <w:pPr>
+        <w:ind w:left="2160" w:hanging="360"/>
+      </w:pPr>
+      <w:rPr>
+        <w:u w:val="none"/>
+      </w:rPr>
+    </w:lvl>
+    <w:lvl w:ilvl="3">
+      <w:start w:val="1"/>
+      <w:numFmt w:val="decimal"/>
+      <w:lvlText w:val="(%4)"/>
+      <w:lvlJc w:val="left"/>
+      <w:pPr>
+        <w:ind w:left="2880" w:hanging="360"/>
+      </w:pPr>
+      <w:rPr>
+        <w:u w:val="none"/>
+      </w:rPr>
+    </w:lvl>
+    <w:lvl w:ilvl="4">
+      <w:start w:val="1"/>
+      <w:numFmt w:val="lowerLetter"/>
+      <w:lvlText w:val="(%5)"/>
+      <w:lvlJc w:val="left"/>
+      <w:pPr>
+        <w:ind w:left="3600" w:hanging="360"/>
+      </w:pPr>
+      <w:rPr>
+        <w:u w:val="none"/>
+      </w:rPr>
+    </w:lvl>
+    <w:lvl w:ilvl="5">
+      <w:start w:val="1"/>
+      <w:numFmt w:val="lowerRoman"/>
+      <w:lvlText w:val="(%6)"/>
+      <w:lvlJc w:val="right"/>
+      <w:pPr>
+        <w:ind w:left="4320" w:hanging="360"/>
+      </w:pPr>
+      <w:rPr>
+        <w:u w:val="none"/>
+      </w:rPr>
+    </w:lvl>
+    <w:lvl w:ilvl="6">
+      <w:start w:val="1"/>
+      <w:numFmt w:val="decimal"/>
+      <w:lvlText w:val="%7."/>
+      <w:lvlJc w:val="left"/>
+      <w:pPr>
+        <w:ind w:left="5040" w:hanging="360"/>
+      </w:pPr>
+      <w:rPr>
+        <w:u w:val="none"/>
+      </w:rPr>
+    </w:lvl>
+    <w:lvl w:ilvl="7">
+      <w:start w:val="1"/>
+      <w:numFmt w:val="lowerLetter"/>
+      <w:lvlText w:val="%8."/>
+      <w:lvlJc w:val="left"/>
+      <w:pPr>
+        <w:ind w:left="5760" w:hanging="360"/>
+      </w:pPr>
+      <w:rPr>
+        <w:u w:val="none"/>
+      </w:rPr>
+    </w:lvl>
+    <w:lvl w:ilvl="8">
+      <w:start w:val="1"/>
+      <w:numFmt w:val="lowerRoman"/>
+      <w:lvlText w:val="%9."/>
+      <w:lvlJc w:val="right"/>
       <w:pPr>
         <w:ind w:left="6480" w:hanging="360"/>
       </w:pPr>
@@ -4859,6 +5212,9 @@
   </w:num>
   <w:num w:numId="9">
     <w:abstractNumId w:val="9"/>
+  </w:num>
+  <w:num w:numId="10">
+    <w:abstractNumId w:val="10"/>
   </w:num>
 </w:numbering>
 </file>

</xml_diff>